<commit_message>
Actualización de la tabla de actores y funciones.
</commit_message>
<xml_diff>
--- a/Tabla de Actores y Funciones Sistema de Ventas de Repostería.docx
+++ b/Tabla de Actores y Funciones Sistema de Ventas de Repostería.docx
@@ -793,43 +793,6 @@
                 <w:color w:val="7030A0"/>
               </w:rPr>
               <w:t>Compra de mercancía a Proveedor</w:t>
-            </w:r>
-          </w:p>
-        </w:tc>
-      </w:tr>
-      <w:tr>
-        <w:tc>
-          <w:tcPr>
-            <w:tcW w:w="2263" w:type="dxa"/>
-            <w:shd w:val="clear" w:color="auto" w:fill="auto"/>
-          </w:tcPr>
-          <w:p>
-            <w:pPr>
-              <w:jc w:val="center"/>
-            </w:pPr>
-            <w:r>
-              <w:t>Proveedor</w:t>
-            </w:r>
-          </w:p>
-        </w:tc>
-        <w:tc>
-          <w:tcPr>
-            <w:tcW w:w="6565" w:type="dxa"/>
-            <w:shd w:val="clear" w:color="auto" w:fill="auto"/>
-          </w:tcPr>
-          <w:p>
-            <w:pPr>
-              <w:pStyle w:val="Prrafodelista"/>
-              <w:numPr>
-                <w:ilvl w:val="0"/>
-                <w:numId w:val="9"/>
-              </w:numPr>
-            </w:pPr>
-            <w:r>
-              <w:rPr>
-                <w:color w:val="7030A0"/>
-              </w:rPr>
-              <w:t>Venta de mercancía a Repostería</w:t>
             </w:r>
           </w:p>
         </w:tc>

</xml_diff>

<commit_message>
Incluí al actor externo en la tabla de actores
</commit_message>
<xml_diff>
--- a/Tabla de Actores y Funciones Sistema de Ventas de Repostería.docx
+++ b/Tabla de Actores y Funciones Sistema de Ventas de Repostería.docx
@@ -793,6 +793,43 @@
                 <w:color w:val="7030A0"/>
               </w:rPr>
               <w:t>Compra de mercancía a Proveedor</w:t>
+            </w:r>
+          </w:p>
+        </w:tc>
+      </w:tr>
+      <w:tr>
+        <w:tc>
+          <w:tcPr>
+            <w:tcW w:w="2263" w:type="dxa"/>
+            <w:shd w:val="clear" w:color="auto" w:fill="auto"/>
+          </w:tcPr>
+          <w:p>
+            <w:pPr>
+              <w:jc w:val="center"/>
+            </w:pPr>
+            <w:r>
+              <w:t>Proveedor</w:t>
+            </w:r>
+          </w:p>
+        </w:tc>
+        <w:tc>
+          <w:tcPr>
+            <w:tcW w:w="6565" w:type="dxa"/>
+            <w:shd w:val="clear" w:color="auto" w:fill="auto"/>
+          </w:tcPr>
+          <w:p>
+            <w:pPr>
+              <w:pStyle w:val="Prrafodelista"/>
+              <w:numPr>
+                <w:ilvl w:val="0"/>
+                <w:numId w:val="9"/>
+              </w:numPr>
+            </w:pPr>
+            <w:r>
+              <w:rPr>
+                <w:color w:val="7030A0"/>
+              </w:rPr>
+              <w:t>Venta de mercancía a Gerente</w:t>
             </w:r>
           </w:p>
         </w:tc>

</xml_diff>